<commit_message>
added learning algorithms and probability
</commit_message>
<xml_diff>
--- a/1. Supervised, and Unsupervised/Supervised And Unsupervised Learning.docx
+++ b/1. Supervised, and Unsupervised/Supervised And Unsupervised Learning.docx
@@ -1,6 +1,6 @@
 
 <file path=word/document.xml><?xml version="1.0" encoding="utf-8"?>
-<w:document xmlns:wpc="http://schemas.microsoft.com/office/word/2010/wordprocessingCanvas" xmlns:cx="http://schemas.microsoft.com/office/drawing/2014/chartex" xmlns:cx1="http://schemas.microsoft.com/office/drawing/2015/9/8/chartex" xmlns:cx2="http://schemas.microsoft.com/office/drawing/2015/10/21/chartex" xmlns:cx3="http://schemas.microsoft.com/office/drawing/2016/5/9/chartex" xmlns:cx4="http://schemas.microsoft.com/office/drawing/2016/5/10/chartex" xmlns:cx5="http://schemas.microsoft.com/office/drawing/2016/5/11/chartex" xmlns:cx6="http://schemas.microsoft.com/office/drawing/2016/5/12/chartex" xmlns:cx7="http://schemas.microsoft.com/office/drawing/2016/5/13/chartex" xmlns:cx8="http://schemas.microsoft.com/office/drawing/2016/5/14/chartex" xmlns:mc="http://schemas.openxmlformats.org/markup-compatibility/2006" xmlns:aink="http://schemas.microsoft.com/office/drawing/2016/ink" xmlns:am3d="http://schemas.microsoft.com/office/drawing/2017/model3d" xmlns:o="urn:schemas-microsoft-com:office:office" xmlns:r="http://schemas.openxmlformats.org/officeDocument/2006/relationships" xmlns:m="http://schemas.openxmlformats.org/officeDocument/2006/math" xmlns:v="urn:schemas-microsoft-com:vml" xmlns:wp14="http://schemas.microsoft.com/office/word/2010/wordprocessingDrawing" xmlns:wp="http://schemas.openxmlformats.org/drawingml/2006/wordprocessingDrawing" xmlns:w10="urn:schemas-microsoft-com:office:word" xmlns:w="http://schemas.openxmlformats.org/wordprocessingml/2006/main" xmlns:w14="http://schemas.microsoft.com/office/word/2010/wordml" xmlns:w15="http://schemas.microsoft.com/office/word/2012/wordml" xmlns:w16cex="http://schemas.microsoft.com/office/word/2018/wordml/cex" xmlns:w16cid="http://schemas.microsoft.com/office/word/2016/wordml/cid" xmlns:w16="http://schemas.microsoft.com/office/word/2018/wordml" xmlns:w16se="http://schemas.microsoft.com/office/word/2015/wordml/symex" xmlns:wpg="http://schemas.microsoft.com/office/word/2010/wordprocessingGroup" xmlns:wpi="http://schemas.microsoft.com/office/word/2010/wordprocessingInk" xmlns:wne="http://schemas.microsoft.com/office/word/2006/wordml" xmlns:wps="http://schemas.microsoft.com/office/word/2010/wordprocessingShape" mc:Ignorable="w14 w15 w16se w16cid w16 w16cex wp14">
+<w:document xmlns:wpc="http://schemas.microsoft.com/office/word/2010/wordprocessingCanvas" xmlns:cx="http://schemas.microsoft.com/office/drawing/2014/chartex" xmlns:cx1="http://schemas.microsoft.com/office/drawing/2015/9/8/chartex" xmlns:cx2="http://schemas.microsoft.com/office/drawing/2015/10/21/chartex" xmlns:cx3="http://schemas.microsoft.com/office/drawing/2016/5/9/chartex" xmlns:cx4="http://schemas.microsoft.com/office/drawing/2016/5/10/chartex" xmlns:cx5="http://schemas.microsoft.com/office/drawing/2016/5/11/chartex" xmlns:cx6="http://schemas.microsoft.com/office/drawing/2016/5/12/chartex" xmlns:cx7="http://schemas.microsoft.com/office/drawing/2016/5/13/chartex" xmlns:cx8="http://schemas.microsoft.com/office/drawing/2016/5/14/chartex" xmlns:mc="http://schemas.openxmlformats.org/markup-compatibility/2006" xmlns:aink="http://schemas.microsoft.com/office/drawing/2016/ink" xmlns:am3d="http://schemas.microsoft.com/office/drawing/2017/model3d" xmlns:o="urn:schemas-microsoft-com:office:office" xmlns:r="http://schemas.openxmlformats.org/officeDocument/2006/relationships" xmlns:m="http://schemas.openxmlformats.org/officeDocument/2006/math" xmlns:v="urn:schemas-microsoft-com:vml" xmlns:wp14="http://schemas.microsoft.com/office/word/2010/wordprocessingDrawing" xmlns:wp="http://schemas.openxmlformats.org/drawingml/2006/wordprocessingDrawing" xmlns:w10="urn:schemas-microsoft-com:office:word" xmlns:w="http://schemas.openxmlformats.org/wordprocessingml/2006/main" xmlns:w14="http://schemas.microsoft.com/office/word/2010/wordml" xmlns:w15="http://schemas.microsoft.com/office/word/2012/wordml" xmlns:w16cex="http://schemas.microsoft.com/office/word/2018/wordml/cex" xmlns:w16cid="http://schemas.microsoft.com/office/word/2016/wordml/cid" xmlns:w16="http://schemas.microsoft.com/office/word/2018/wordml" xmlns:w16sdtdh="http://schemas.microsoft.com/office/word/2020/wordml/sdtdatahash" xmlns:w16se="http://schemas.microsoft.com/office/word/2015/wordml/symex" xmlns:wpg="http://schemas.microsoft.com/office/word/2010/wordprocessingGroup" xmlns:wpi="http://schemas.microsoft.com/office/word/2010/wordprocessingInk" xmlns:wne="http://schemas.microsoft.com/office/word/2006/wordml" xmlns:wps="http://schemas.microsoft.com/office/word/2010/wordprocessingShape" mc:Ignorable="w14 w15 w16se w16cid w16 w16cex w16sdtdh wp14">
   <w:body>
     <w:p>
       <w:pPr>
@@ -87,7 +87,19 @@
         </w:tabs>
       </w:pPr>
       <w:r>
-        <w:t>(input data + output data) ---&gt; learning algorithm ---&gt; Model &lt;--- new input data</w:t>
+        <w:t>(</w:t>
+      </w:r>
+      <w:r>
+        <w:t>I</w:t>
+      </w:r>
+      <w:r>
+        <w:t xml:space="preserve">nput data + </w:t>
+      </w:r>
+      <w:r>
+        <w:t>O</w:t>
+      </w:r>
+      <w:r>
+        <w:t>utput data) ---&gt; learning algorithm ---&gt; Model &lt;--- new input data</w:t>
       </w:r>
     </w:p>
     <w:p>
@@ -1350,7 +1362,7 @@
 </file>
 
 <file path=word/numbering.xml><?xml version="1.0" encoding="utf-8"?>
-<w:numbering xmlns:wpc="http://schemas.microsoft.com/office/word/2010/wordprocessingCanvas" xmlns:cx="http://schemas.microsoft.com/office/drawing/2014/chartex" xmlns:cx1="http://schemas.microsoft.com/office/drawing/2015/9/8/chartex" xmlns:cx2="http://schemas.microsoft.com/office/drawing/2015/10/21/chartex" xmlns:cx3="http://schemas.microsoft.com/office/drawing/2016/5/9/chartex" xmlns:cx4="http://schemas.microsoft.com/office/drawing/2016/5/10/chartex" xmlns:cx5="http://schemas.microsoft.com/office/drawing/2016/5/11/chartex" xmlns:cx6="http://schemas.microsoft.com/office/drawing/2016/5/12/chartex" xmlns:cx7="http://schemas.microsoft.com/office/drawing/2016/5/13/chartex" xmlns:cx8="http://schemas.microsoft.com/office/drawing/2016/5/14/chartex" xmlns:mc="http://schemas.openxmlformats.org/markup-compatibility/2006" xmlns:aink="http://schemas.microsoft.com/office/drawing/2016/ink" xmlns:am3d="http://schemas.microsoft.com/office/drawing/2017/model3d" xmlns:o="urn:schemas-microsoft-com:office:office" xmlns:r="http://schemas.openxmlformats.org/officeDocument/2006/relationships" xmlns:m="http://schemas.openxmlformats.org/officeDocument/2006/math" xmlns:v="urn:schemas-microsoft-com:vml" xmlns:wp14="http://schemas.microsoft.com/office/word/2010/wordprocessingDrawing" xmlns:wp="http://schemas.openxmlformats.org/drawingml/2006/wordprocessingDrawing" xmlns:w10="urn:schemas-microsoft-com:office:word" xmlns:w="http://schemas.openxmlformats.org/wordprocessingml/2006/main" xmlns:w14="http://schemas.microsoft.com/office/word/2010/wordml" xmlns:w15="http://schemas.microsoft.com/office/word/2012/wordml" xmlns:w16cex="http://schemas.microsoft.com/office/word/2018/wordml/cex" xmlns:w16cid="http://schemas.microsoft.com/office/word/2016/wordml/cid" xmlns:w16="http://schemas.microsoft.com/office/word/2018/wordml" xmlns:w16se="http://schemas.microsoft.com/office/word/2015/wordml/symex" xmlns:wpg="http://schemas.microsoft.com/office/word/2010/wordprocessingGroup" xmlns:wpi="http://schemas.microsoft.com/office/word/2010/wordprocessingInk" xmlns:wne="http://schemas.microsoft.com/office/word/2006/wordml" xmlns:wps="http://schemas.microsoft.com/office/word/2010/wordprocessingShape" mc:Ignorable="w14 w15 w16se w16cid w16 w16cex wp14">
+<w:numbering xmlns:wpc="http://schemas.microsoft.com/office/word/2010/wordprocessingCanvas" xmlns:cx="http://schemas.microsoft.com/office/drawing/2014/chartex" xmlns:cx1="http://schemas.microsoft.com/office/drawing/2015/9/8/chartex" xmlns:cx2="http://schemas.microsoft.com/office/drawing/2015/10/21/chartex" xmlns:cx3="http://schemas.microsoft.com/office/drawing/2016/5/9/chartex" xmlns:cx4="http://schemas.microsoft.com/office/drawing/2016/5/10/chartex" xmlns:cx5="http://schemas.microsoft.com/office/drawing/2016/5/11/chartex" xmlns:cx6="http://schemas.microsoft.com/office/drawing/2016/5/12/chartex" xmlns:cx7="http://schemas.microsoft.com/office/drawing/2016/5/13/chartex" xmlns:cx8="http://schemas.microsoft.com/office/drawing/2016/5/14/chartex" xmlns:mc="http://schemas.openxmlformats.org/markup-compatibility/2006" xmlns:aink="http://schemas.microsoft.com/office/drawing/2016/ink" xmlns:am3d="http://schemas.microsoft.com/office/drawing/2017/model3d" xmlns:o="urn:schemas-microsoft-com:office:office" xmlns:r="http://schemas.openxmlformats.org/officeDocument/2006/relationships" xmlns:m="http://schemas.openxmlformats.org/officeDocument/2006/math" xmlns:v="urn:schemas-microsoft-com:vml" xmlns:wp14="http://schemas.microsoft.com/office/word/2010/wordprocessingDrawing" xmlns:wp="http://schemas.openxmlformats.org/drawingml/2006/wordprocessingDrawing" xmlns:w10="urn:schemas-microsoft-com:office:word" xmlns:w="http://schemas.openxmlformats.org/wordprocessingml/2006/main" xmlns:w14="http://schemas.microsoft.com/office/word/2010/wordml" xmlns:w15="http://schemas.microsoft.com/office/word/2012/wordml" xmlns:w16cex="http://schemas.microsoft.com/office/word/2018/wordml/cex" xmlns:w16cid="http://schemas.microsoft.com/office/word/2016/wordml/cid" xmlns:w16="http://schemas.microsoft.com/office/word/2018/wordml" xmlns:w16sdtdh="http://schemas.microsoft.com/office/word/2020/wordml/sdtdatahash" xmlns:w16se="http://schemas.microsoft.com/office/word/2015/wordml/symex" xmlns:wpg="http://schemas.microsoft.com/office/word/2010/wordprocessingGroup" xmlns:wpi="http://schemas.microsoft.com/office/word/2010/wordprocessingInk" xmlns:wne="http://schemas.microsoft.com/office/word/2006/wordml" xmlns:wps="http://schemas.microsoft.com/office/word/2010/wordprocessingShape" mc:Ignorable="w14 w15 w16se w16cid w16 w16cex w16sdtdh wp14">
   <w:abstractNum w:abstractNumId="0" w15:restartNumberingAfterBreak="0">
     <w:nsid w:val="FFFFFF7C"/>
     <w:multiLevelType w:val="singleLevel"/>
@@ -3216,7 +3228,7 @@
 </file>
 
 <file path=word/styles.xml><?xml version="1.0" encoding="utf-8"?>
-<w:styles xmlns:mc="http://schemas.openxmlformats.org/markup-compatibility/2006" xmlns:r="http://schemas.openxmlformats.org/officeDocument/2006/relationships" xmlns:w="http://schemas.openxmlformats.org/wordprocessingml/2006/main" xmlns:w14="http://schemas.microsoft.com/office/word/2010/wordml" xmlns:w15="http://schemas.microsoft.com/office/word/2012/wordml" xmlns:w16cex="http://schemas.microsoft.com/office/word/2018/wordml/cex" xmlns:w16cid="http://schemas.microsoft.com/office/word/2016/wordml/cid" xmlns:w16="http://schemas.microsoft.com/office/word/2018/wordml" xmlns:w16se="http://schemas.microsoft.com/office/word/2015/wordml/symex" mc:Ignorable="w14 w15 w16se w16cid w16 w16cex">
+<w:styles xmlns:mc="http://schemas.openxmlformats.org/markup-compatibility/2006" xmlns:r="http://schemas.openxmlformats.org/officeDocument/2006/relationships" xmlns:w="http://schemas.openxmlformats.org/wordprocessingml/2006/main" xmlns:w14="http://schemas.microsoft.com/office/word/2010/wordml" xmlns:w15="http://schemas.microsoft.com/office/word/2012/wordml" xmlns:w16cex="http://schemas.microsoft.com/office/word/2018/wordml/cex" xmlns:w16cid="http://schemas.microsoft.com/office/word/2016/wordml/cid" xmlns:w16="http://schemas.microsoft.com/office/word/2018/wordml" xmlns:w16sdtdh="http://schemas.microsoft.com/office/word/2020/wordml/sdtdatahash" xmlns:w16se="http://schemas.microsoft.com/office/word/2015/wordml/symex" mc:Ignorable="w14 w15 w16se w16cid w16 w16cex w16sdtdh">
   <w:docDefaults>
     <w:rPrDefault>
       <w:rPr>
@@ -5106,15 +5118,6 @@
 </file>
 
 <file path=customXml/item2.xml><?xml version="1.0" encoding="utf-8"?>
-<?mso-contentType ?>
-<FormTemplates xmlns="http://schemas.microsoft.com/sharepoint/v3/contenttype/forms">
-  <Display>DocumentLibraryForm</Display>
-  <Edit>AssetEditForm</Edit>
-  <New>DocumentLibraryForm</New>
-</FormTemplates>
-</file>
-
-<file path=customXml/item3.xml><?xml version="1.0" encoding="utf-8"?>
 <ct:contentTypeSchema xmlns:ct="http://schemas.microsoft.com/office/2006/metadata/contentType" xmlns:ma="http://schemas.microsoft.com/office/2006/metadata/properties/metaAttributes" ct:_="" ma:_="" ma:contentTypeName="TemplateFile" ma:contentTypeID="0x0101006EDDDB5EE6D98C44930B742096920B300400F5B6D36B3EF94B4E9A635CDF2A18F5B8" ma:contentTypeVersion="72" ma:contentTypeDescription="Create a new document." ma:contentTypeScope="" ma:versionID="a23e56308344d904b51738559c3d67c9">
   <xsd:schema xmlns:xsd="http://www.w3.org/2001/XMLSchema" xmlns:xs="http://www.w3.org/2001/XMLSchema" xmlns:p="http://schemas.microsoft.com/office/2006/metadata/properties" xmlns:ns2="4873beb7-5857-4685-be1f-d57550cc96cc" targetNamespace="http://schemas.microsoft.com/office/2006/metadata/properties" ma:root="true" ma:fieldsID="cd0908cc4600e77bf5da051303e00c8d" ns2:_="">
     <xsd:import namespace="4873beb7-5857-4685-be1f-d57550cc96cc"/>
@@ -6154,6 +6157,15 @@
 </ct:contentTypeSchema>
 </file>
 
+<file path=customXml/item3.xml><?xml version="1.0" encoding="utf-8"?>
+<?mso-contentType ?>
+<FormTemplates xmlns="http://schemas.microsoft.com/sharepoint/v3/contenttype/forms">
+  <Display>DocumentLibraryForm</Display>
+  <Edit>AssetEditForm</Edit>
+  <New>DocumentLibraryForm</New>
+</FormTemplates>
+</file>
+
 <file path=customXml/itemProps1.xml><?xml version="1.0" encoding="utf-8"?>
 <ds:datastoreItem xmlns:ds="http://schemas.openxmlformats.org/officeDocument/2006/customXml" ds:itemID="{7FBDB1CC-CEFB-4E46-8174-1F0AA0D30B24}">
   <ds:schemaRefs>
@@ -6165,14 +6177,6 @@
 </file>
 
 <file path=customXml/itemProps2.xml><?xml version="1.0" encoding="utf-8"?>
-<ds:datastoreItem xmlns:ds="http://schemas.openxmlformats.org/officeDocument/2006/customXml" ds:itemID="{C01C3C56-10DB-49F7-B061-44D8728D078A}">
-  <ds:schemaRefs>
-    <ds:schemaRef ds:uri="http://schemas.microsoft.com/sharepoint/v3/contenttype/forms"/>
-  </ds:schemaRefs>
-</ds:datastoreItem>
-</file>
-
-<file path=customXml/itemProps3.xml><?xml version="1.0" encoding="utf-8"?>
 <ds:datastoreItem xmlns:ds="http://schemas.openxmlformats.org/officeDocument/2006/customXml" ds:itemID="{4B3A7E92-E05A-4924-9E8A-9F6659E5855B}">
   <ds:schemaRefs>
     <ds:schemaRef ds:uri="http://schemas.microsoft.com/office/2006/metadata/contentType"/>
@@ -6188,4 +6192,12 @@
     <ds:schemaRef ds:uri="http://schemas.microsoft.com/internal/obd"/>
   </ds:schemaRefs>
 </ds:datastoreItem>
+</file>
+
+<file path=customXml/itemProps3.xml><?xml version="1.0" encoding="utf-8"?>
+<ds:datastoreItem xmlns:ds="http://schemas.openxmlformats.org/officeDocument/2006/customXml" ds:itemID="{C01C3C56-10DB-49F7-B061-44D8728D078A}">
+  <ds:schemaRefs>
+    <ds:schemaRef ds:uri="http://schemas.microsoft.com/sharepoint/v3/contenttype/forms"/>
+  </ds:schemaRefs>
+</ds:datastoreItem>
 </file>
</xml_diff>